<commit_message>
IT'S THE PROGRAM OF STEEL!!!
</commit_message>
<xml_diff>
--- a/project2/analysis.docx
+++ b/project2/analysis.docx
@@ -305,7 +305,41 @@
           <w:sz w:val="28"/>
           <w:szCs w:val="28"/>
         </w:rPr>
-        <w:t>My project has three source code modules.  I have the module containing the main method, the module containing code for the linked list of books and the module containing code for an additional linked list I created to store rejected lines.</w:t>
+        <w:t xml:space="preserve">My project has </w:t>
+      </w:r>
+      <w:r>
+        <w:rPr>
+          <w:rFonts w:ascii="Helvetica" w:hAnsi="Helvetica"/>
+          <w:sz w:val="28"/>
+          <w:szCs w:val="28"/>
+        </w:rPr>
+        <w:t>four</w:t>
+      </w:r>
+      <w:r>
+        <w:rPr>
+          <w:rFonts w:ascii="Helvetica" w:hAnsi="Helvetica"/>
+          <w:sz w:val="28"/>
+          <w:szCs w:val="28"/>
+        </w:rPr>
+        <w:t xml:space="preserve"> source code modules.  I have the module containing the main method, </w:t>
+      </w:r>
+      <w:r>
+        <w:rPr>
+          <w:rFonts w:ascii="Helvetica" w:hAnsi="Helvetica"/>
+          <w:sz w:val="28"/>
+          <w:szCs w:val="28"/>
+        </w:rPr>
+        <w:t xml:space="preserve">the module that reads in data, </w:t>
+      </w:r>
+      <w:bookmarkStart w:id="0" w:name="_GoBack"/>
+      <w:bookmarkEnd w:id="0"/>
+      <w:r>
+        <w:rPr>
+          <w:rFonts w:ascii="Helvetica" w:hAnsi="Helvetica"/>
+          <w:sz w:val="28"/>
+          <w:szCs w:val="28"/>
+        </w:rPr>
+        <w:t>the module containing code for the linked list of books and the module containing code for an additional linked list I created to store rejected lines.</w:t>
       </w:r>
     </w:p>
     <w:p>
@@ -346,29 +380,9 @@
             <w:sz w:val="28"/>
             <w:szCs w:val="28"/>
           </w:rPr>
-          <w:t>http://farside.p</w:t>
-        </w:r>
-        <w:r>
-          <w:rPr>
-            <w:rStyle w:val="Hyperlink"/>
-            <w:rFonts w:ascii="Helvetica" w:hAnsi="Helvetica"/>
-            <w:sz w:val="28"/>
-            <w:szCs w:val="28"/>
-          </w:rPr>
-          <w:t>h</w:t>
-        </w:r>
-        <w:r>
-          <w:rPr>
-            <w:rStyle w:val="Hyperlink"/>
-            <w:rFonts w:ascii="Helvetica" w:hAnsi="Helvetica"/>
-            <w:sz w:val="28"/>
-            <w:szCs w:val="28"/>
-          </w:rPr>
-          <w:t>.utexas.edu/teaching/329/lectures/node23.html</w:t>
+          <w:t>http://farside.ph.utexas.edu/teaching/329/lectures/node23.html</w:t>
         </w:r>
       </w:hyperlink>
-      <w:bookmarkStart w:id="0" w:name="_GoBack"/>
-      <w:bookmarkEnd w:id="0"/>
     </w:p>
     <w:sectPr>
       <w:pgSz w:w="12240" w:h="15840"/>

</xml_diff>

<commit_message>
Reallocating memory for invalid lines, blank lines, etc...
</commit_message>
<xml_diff>
--- a/project2/analysis.docx
+++ b/project2/analysis.docx
@@ -4,7 +4,7 @@
   <w:body>
     <w:p>
       <w:pPr>
-        <w:spacing w:line="288" w:lineRule="auto"/>
+        <w:spacing w:line="360" w:lineRule="auto"/>
         <w:rPr>
           <w:rFonts w:ascii="Helvetica" w:hAnsi="Helvetica"/>
           <w:b/>
@@ -70,7 +70,7 @@
     </w:p>
     <w:p>
       <w:pPr>
-        <w:spacing w:line="288" w:lineRule="auto"/>
+        <w:spacing w:line="360" w:lineRule="auto"/>
         <w:rPr>
           <w:rFonts w:ascii="Helvetica" w:hAnsi="Helvetica"/>
           <w:b/>
@@ -136,7 +136,7 @@
     </w:p>
     <w:p>
       <w:pPr>
-        <w:spacing w:line="288" w:lineRule="auto"/>
+        <w:spacing w:line="360" w:lineRule="auto"/>
         <w:rPr>
           <w:rFonts w:ascii="Helvetica" w:hAnsi="Helvetica"/>
           <w:b/>
@@ -147,7 +147,7 @@
     </w:p>
     <w:p>
       <w:pPr>
-        <w:spacing w:line="288" w:lineRule="auto"/>
+        <w:spacing w:line="360" w:lineRule="auto"/>
         <w:jc w:val="center"/>
         <w:rPr>
           <w:rFonts w:ascii="Helvetica" w:hAnsi="Helvetica"/>
@@ -168,7 +168,7 @@
     </w:p>
     <w:p>
       <w:pPr>
-        <w:spacing w:line="288" w:lineRule="auto"/>
+        <w:spacing w:line="360" w:lineRule="auto"/>
         <w:jc w:val="center"/>
         <w:rPr>
           <w:rFonts w:ascii="Helvetica" w:hAnsi="Helvetica"/>
@@ -184,7 +184,7 @@
           <w:ilvl w:val="0"/>
           <w:numId w:val="1"/>
         </w:numPr>
-        <w:spacing w:line="288" w:lineRule="auto"/>
+        <w:spacing w:line="360" w:lineRule="auto"/>
         <w:rPr>
           <w:rFonts w:ascii="Helvetica" w:hAnsi="Helvetica"/>
           <w:sz w:val="28"/>
@@ -223,7 +223,7 @@
           <w:ilvl w:val="0"/>
           <w:numId w:val="1"/>
         </w:numPr>
-        <w:spacing w:line="288" w:lineRule="auto"/>
+        <w:spacing w:line="360" w:lineRule="auto"/>
         <w:rPr>
           <w:rFonts w:ascii="Helvetica" w:hAnsi="Helvetica"/>
           <w:sz w:val="28"/>
@@ -246,7 +246,7 @@
           <w:ilvl w:val="0"/>
           <w:numId w:val="1"/>
         </w:numPr>
-        <w:spacing w:line="288" w:lineRule="auto"/>
+        <w:spacing w:line="360" w:lineRule="auto"/>
         <w:rPr>
           <w:rFonts w:ascii="Helvetica" w:hAnsi="Helvetica"/>
           <w:sz w:val="28"/>
@@ -269,7 +269,7 @@
           <w:ilvl w:val="0"/>
           <w:numId w:val="1"/>
         </w:numPr>
-        <w:spacing w:line="288" w:lineRule="auto"/>
+        <w:spacing w:line="360" w:lineRule="auto"/>
         <w:rPr>
           <w:rFonts w:ascii="Helvetica" w:hAnsi="Helvetica"/>
           <w:sz w:val="28"/>
@@ -292,7 +292,7 @@
           <w:ilvl w:val="0"/>
           <w:numId w:val="1"/>
         </w:numPr>
-        <w:spacing w:line="288" w:lineRule="auto"/>
+        <w:spacing w:line="360" w:lineRule="auto"/>
         <w:rPr>
           <w:rFonts w:ascii="Helvetica" w:hAnsi="Helvetica"/>
           <w:sz w:val="28"/>
@@ -331,8 +331,6 @@
         </w:rPr>
         <w:t xml:space="preserve">the module that reads in data, </w:t>
       </w:r>
-      <w:bookmarkStart w:id="0" w:name="_GoBack"/>
-      <w:bookmarkEnd w:id="0"/>
       <w:r>
         <w:rPr>
           <w:rFonts w:ascii="Helvetica" w:hAnsi="Helvetica"/>
@@ -340,6 +338,14 @@
           <w:szCs w:val="28"/>
         </w:rPr>
         <w:t>the module containing code for the linked list of books and the module containing code for an additional linked list I created to store rejected lines.</w:t>
+      </w:r>
+      <w:r>
+        <w:rPr>
+          <w:rFonts w:ascii="Helvetica" w:hAnsi="Helvetica"/>
+          <w:sz w:val="28"/>
+          <w:szCs w:val="28"/>
+        </w:rPr>
+        <w:t xml:space="preserve">  I chose to create my modules this way because my main method was becoming lengthy, and I wanted to better organize my code.</w:t>
       </w:r>
     </w:p>
     <w:p>
@@ -349,20 +355,143 @@
           <w:ilvl w:val="0"/>
           <w:numId w:val="1"/>
         </w:numPr>
-        <w:spacing w:line="288" w:lineRule="auto"/>
-        <w:rPr>
-          <w:rFonts w:ascii="Helvetica" w:hAnsi="Helvetica"/>
-          <w:sz w:val="28"/>
-          <w:szCs w:val="28"/>
-        </w:rPr>
-      </w:pPr>
-      <w:r>
-        <w:rPr>
-          <w:rFonts w:ascii="Helvetica" w:hAnsi="Helvetica"/>
-          <w:sz w:val="28"/>
-          <w:szCs w:val="28"/>
-        </w:rPr>
-        <w:t xml:space="preserve">I think this project is worthy of extra credit because I attempted both of the commands on the PDF and they are both working.  I tested them by creating two new text files, books2.txt and books3.txt, and made minor changes to them to make sure they are working.  When I ran my program without the extra credit commands, I discovered they were coincidentally in alphabetical order by title and by author.  </w:t>
+        <w:spacing w:line="360" w:lineRule="auto"/>
+        <w:rPr>
+          <w:rFonts w:ascii="Helvetica" w:hAnsi="Helvetica"/>
+          <w:sz w:val="28"/>
+          <w:szCs w:val="28"/>
+        </w:rPr>
+      </w:pPr>
+      <w:r>
+        <w:rPr>
+          <w:rFonts w:ascii="Helvetica" w:hAnsi="Helvetica"/>
+          <w:sz w:val="28"/>
+          <w:szCs w:val="28"/>
+        </w:rPr>
+        <w:lastRenderedPageBreak/>
+        <w:t xml:space="preserve">I think this project is worthy of extra credit because I attempted both the </w:t>
+      </w:r>
+      <w:r>
+        <w:rPr>
+          <w:rFonts w:ascii="Helvetica" w:hAnsi="Helvetica"/>
+          <w:sz w:val="28"/>
+          <w:szCs w:val="28"/>
+        </w:rPr>
+        <w:t>–r command and the –a command</w:t>
+      </w:r>
+      <w:r>
+        <w:rPr>
+          <w:rFonts w:ascii="Helvetica" w:hAnsi="Helvetica"/>
+          <w:sz w:val="28"/>
+          <w:szCs w:val="28"/>
+        </w:rPr>
+        <w:t xml:space="preserve"> on the PDF</w:t>
+      </w:r>
+      <w:r>
+        <w:rPr>
+          <w:rFonts w:ascii="Helvetica" w:hAnsi="Helvetica"/>
+          <w:sz w:val="28"/>
+          <w:szCs w:val="28"/>
+        </w:rPr>
+        <w:t>,</w:t>
+      </w:r>
+      <w:r>
+        <w:rPr>
+          <w:rFonts w:ascii="Helvetica" w:hAnsi="Helvetica"/>
+          <w:sz w:val="28"/>
+          <w:szCs w:val="28"/>
+        </w:rPr>
+        <w:t xml:space="preserve"> and they are both working.  </w:t>
+      </w:r>
+      <w:r>
+        <w:rPr>
+          <w:rFonts w:ascii="Helvetica" w:hAnsi="Helvetica"/>
+          <w:sz w:val="28"/>
+          <w:szCs w:val="28"/>
+        </w:rPr>
+        <w:t xml:space="preserve">When I ran my program without the extra credit commands, I discovered they were coincidentally in alphabetical order by title and by author.  </w:t>
+      </w:r>
+      <w:r>
+        <w:rPr>
+          <w:rFonts w:ascii="Helvetica" w:hAnsi="Helvetica"/>
+          <w:sz w:val="28"/>
+          <w:szCs w:val="28"/>
+        </w:rPr>
+        <w:t xml:space="preserve">I tested </w:t>
+      </w:r>
+      <w:r>
+        <w:rPr>
+          <w:rFonts w:ascii="Helvetica" w:hAnsi="Helvetica"/>
+          <w:sz w:val="28"/>
+          <w:szCs w:val="28"/>
+        </w:rPr>
+        <w:t>the extra credit commands</w:t>
+      </w:r>
+      <w:bookmarkStart w:id="0" w:name="_GoBack"/>
+      <w:bookmarkEnd w:id="0"/>
+      <w:r>
+        <w:rPr>
+          <w:rFonts w:ascii="Helvetica" w:hAnsi="Helvetica"/>
+          <w:sz w:val="28"/>
+          <w:szCs w:val="28"/>
+        </w:rPr>
+        <w:t xml:space="preserve"> by creating </w:t>
+      </w:r>
+      <w:r>
+        <w:rPr>
+          <w:rFonts w:ascii="Helvetica" w:hAnsi="Helvetica"/>
+          <w:sz w:val="28"/>
+          <w:szCs w:val="28"/>
+        </w:rPr>
+        <w:t>a series of</w:t>
+      </w:r>
+      <w:r>
+        <w:rPr>
+          <w:rFonts w:ascii="Helvetica" w:hAnsi="Helvetica"/>
+          <w:sz w:val="28"/>
+          <w:szCs w:val="28"/>
+        </w:rPr>
+        <w:t xml:space="preserve"> new text files</w:t>
+      </w:r>
+      <w:r>
+        <w:rPr>
+          <w:rFonts w:ascii="Helvetica" w:hAnsi="Helvetica"/>
+          <w:sz w:val="28"/>
+          <w:szCs w:val="28"/>
+        </w:rPr>
+        <w:t>, copying and pasting the original data into them and making minor changes to the files, all</w:t>
+      </w:r>
+      <w:r>
+        <w:rPr>
+          <w:rFonts w:ascii="Helvetica" w:hAnsi="Helvetica"/>
+          <w:sz w:val="28"/>
+          <w:szCs w:val="28"/>
+        </w:rPr>
+        <w:t xml:space="preserve"> to make sure t</w:t>
+      </w:r>
+      <w:r>
+        <w:rPr>
+          <w:rFonts w:ascii="Helvetica" w:hAnsi="Helvetica"/>
+          <w:sz w:val="28"/>
+          <w:szCs w:val="28"/>
+        </w:rPr>
+        <w:t>he program is</w:t>
+      </w:r>
+      <w:r>
+        <w:rPr>
+          <w:rFonts w:ascii="Helvetica" w:hAnsi="Helvetica"/>
+          <w:sz w:val="28"/>
+          <w:szCs w:val="28"/>
+        </w:rPr>
+        <w:t xml:space="preserve"> working. </w:t>
+      </w:r>
+      <w:r>
+        <w:rPr>
+          <w:rFonts w:ascii="Helvetica" w:hAnsi="Helvetica"/>
+          <w:sz w:val="28"/>
+          <w:szCs w:val="28"/>
+        </w:rPr>
+        <w:t xml:space="preserve"> </w:t>
       </w:r>
       <w:r>
         <w:rPr>

</xml_diff>

<commit_message>
Setting this package up for delivery...
</commit_message>
<xml_diff>
--- a/project2/analysis.docx
+++ b/project2/analysis.docx
@@ -313,7 +313,15 @@
           <w:sz w:val="28"/>
           <w:szCs w:val="28"/>
         </w:rPr>
-        <w:t>four</w:t>
+        <w:t>f</w:t>
+      </w:r>
+      <w:r>
+        <w:rPr>
+          <w:rFonts w:ascii="Helvetica" w:hAnsi="Helvetica"/>
+          <w:sz w:val="28"/>
+          <w:szCs w:val="28"/>
+        </w:rPr>
+        <w:t>ive</w:t>
       </w:r>
       <w:r>
         <w:rPr>
@@ -337,7 +345,41 @@
           <w:sz w:val="28"/>
           <w:szCs w:val="28"/>
         </w:rPr>
-        <w:t>the module containing code for the linked list of books and the module containing code for an additional linked list I created to store rejected lines.</w:t>
+        <w:t>the module containing code for the linked list of books</w:t>
+      </w:r>
+      <w:r>
+        <w:rPr>
+          <w:rFonts w:ascii="Helvetica" w:hAnsi="Helvetica"/>
+          <w:sz w:val="28"/>
+          <w:szCs w:val="28"/>
+        </w:rPr>
+        <w:t>,</w:t>
+      </w:r>
+      <w:r>
+        <w:rPr>
+          <w:rFonts w:ascii="Helvetica" w:hAnsi="Helvetica"/>
+          <w:sz w:val="28"/>
+          <w:szCs w:val="28"/>
+        </w:rPr>
+        <w:t xml:space="preserve"> the module containing code for an additional linked list I created to store rejected lines</w:t>
+      </w:r>
+      <w:r>
+        <w:rPr>
+          <w:rFonts w:ascii="Helvetica" w:hAnsi="Helvetica"/>
+          <w:sz w:val="28"/>
+          <w:szCs w:val="28"/>
+        </w:rPr>
+        <w:t xml:space="preserve"> and my module containing textbook code</w:t>
+      </w:r>
+      <w:bookmarkStart w:id="0" w:name="_GoBack"/>
+      <w:bookmarkEnd w:id="0"/>
+      <w:r>
+        <w:rPr>
+          <w:rFonts w:ascii="Helvetica" w:hAnsi="Helvetica"/>
+          <w:sz w:val="28"/>
+          <w:szCs w:val="28"/>
+        </w:rPr>
+        <w:t>.</w:t>
       </w:r>
       <w:r>
         <w:rPr>
@@ -427,8 +469,6 @@
         </w:rPr>
         <w:t>the extra credit commands</w:t>
       </w:r>
-      <w:bookmarkStart w:id="0" w:name="_GoBack"/>
-      <w:bookmarkEnd w:id="0"/>
       <w:r>
         <w:rPr>
           <w:rFonts w:ascii="Helvetica" w:hAnsi="Helvetica"/>

</xml_diff>